<commit_message>
Report had typo which was fixed.
</commit_message>
<xml_diff>
--- a/Report/Cover.docx
+++ b/Report/Cover.docx
@@ -1488,7 +1488,27 @@
                 <w:noProof/>
                 <w:szCs w:val="24"/>
               </w:rPr>
-              <w:t>2.2.1     Successful Parallelistion</w:t>
+              <w:t>2.2.1     Successful Parallelis</w:t>
+            </w:r>
+            <w:r>
+              <w:rPr>
+                <w:rStyle w:val="Hyperlink"/>
+                <w:rFonts w:ascii="Arial" w:hAnsi="Arial" w:cs="Arial"/>
+                <w:noProof/>
+                <w:szCs w:val="24"/>
+              </w:rPr>
+              <w:t>a</w:t>
+            </w:r>
+            <w:bookmarkStart w:id="0" w:name="_GoBack"/>
+            <w:bookmarkEnd w:id="0"/>
+            <w:r>
+              <w:rPr>
+                <w:rStyle w:val="Hyperlink"/>
+                <w:rFonts w:ascii="Arial" w:hAnsi="Arial" w:cs="Arial"/>
+                <w:noProof/>
+                <w:szCs w:val="24"/>
+              </w:rPr>
+              <w:t>tion</w:t>
             </w:r>
             <w:r>
               <w:rPr>
@@ -2977,18 +2997,7 @@
             <w:noProof/>
             <w:szCs w:val="24"/>
           </w:rPr>
-          <w:t>Figure 4: AcMNPV Animo Acid Fi</w:t>
-        </w:r>
-        <w:bookmarkStart w:id="0" w:name="_GoBack"/>
-        <w:bookmarkEnd w:id="0"/>
-        <w:r>
-          <w:rPr>
-            <w:rStyle w:val="Hyperlink"/>
-            <w:rFonts w:ascii="Arial" w:hAnsi="Arial" w:cs="Arial"/>
-            <w:noProof/>
-            <w:szCs w:val="24"/>
-          </w:rPr>
-          <w:t>le Content Example</w:t>
+          <w:t>Figure 4: AcMNPV Animo Acid File Content Example</w:t>
         </w:r>
         <w:r>
           <w:rPr>
@@ -5218,6 +5227,7 @@
     <w:rsid w:val="00BC51D9"/>
     <w:rsid w:val="00C43C2F"/>
     <w:rsid w:val="00C927AC"/>
+    <w:rsid w:val="00CD1145"/>
     <w:rsid w:val="00FF3B35"/>
   </w:rsids>
   <m:mathPr>

</xml_diff>